<commit_message>
Application now creates desktop shortcut that can open multiple web pages by double clicking it. Updated Project Information. (Will be further updating this in the near future).
</commit_message>
<xml_diff>
--- a/Project Information.docx
+++ b/Project Information.docx
@@ -83,21 +83,33 @@
       <w:r>
         <w:t>Create a script file from Java Code</w:t>
       </w:r>
+      <w:r>
+        <w:t xml:space="preserve"> - COMPLETED</w:t>
+      </w:r>
     </w:p>
     <w:p>
       <w:r>
         <w:t>Make the script file a desktop shortcut that can be executed when opened</w:t>
       </w:r>
+      <w:r>
+        <w:t xml:space="preserve"> - COMPLETED</w:t>
+      </w:r>
     </w:p>
     <w:p>
       <w:r>
         <w:t>Create Meaningful GUI that is easy to read and contains all the below functionality.</w:t>
       </w:r>
+      <w:r>
+        <w:t xml:space="preserve"> </w:t>
+      </w:r>
     </w:p>
     <w:p>
       <w:r>
         <w:t>Make the script file work like a website shortcut that when double clicked brings you to that webpage.</w:t>
       </w:r>
+      <w:r>
+        <w:t xml:space="preserve"> - COMPLETED</w:t>
+      </w:r>
     </w:p>
     <w:p/>
     <w:p>
@@ -143,84 +155,95 @@
       </w:r>
       <w:r>
         <w:t>multi-level</w:t>
+      </w:r>
+      <w:r>
+        <w:t xml:space="preserve"> scripts that can execute various tasks at once (or right after one another)</w:t>
+      </w:r>
+    </w:p>
+    <w:p>
+      <w:r>
+        <w:t>Open multiple web pages – COMPLETED</w:t>
+      </w:r>
+    </w:p>
+    <w:p>
+      <w:r>
+        <w:t xml:space="preserve">Add script generator login functionality to these websites </w:t>
+      </w:r>
+    </w:p>
+    <w:p>
+      <w:r>
+        <w:t xml:space="preserve">Open multiple applications and web pages from one created script </w:t>
+      </w:r>
+      <w:r>
+        <w:t>file</w:t>
+      </w:r>
+    </w:p>
+    <w:p>
+      <w:r>
+        <w:tab/>
+        <w:t>Ex) A created script file should be able to be opened and when opened it should open 4 tabs in the browser of choice as well as opening Skype, Steam, and Spotify.</w:t>
+      </w:r>
+    </w:p>
+    <w:p/>
+    <w:p>
+      <w:r>
+        <w:rPr>
+          <w:b/>
+        </w:rPr>
+        <w:t>Minimum</w:t>
+      </w:r>
+      <w:r>
+        <w:rPr>
+          <w:b/>
+        </w:rPr>
+        <w:t xml:space="preserve"> Viable Product</w:t>
+      </w:r>
+      <w:r>
+        <w:rPr>
+          <w:b/>
+        </w:rPr>
+        <w:t>:</w:t>
+      </w:r>
+    </w:p>
+    <w:p>
+      <w:r>
+        <w:t>Simple GUI that allows for the ability to create a script file (executable) for one web page with no login functionality.</w:t>
+      </w:r>
+      <w:r>
+        <w:t xml:space="preserve"> --COMPLETED</w:t>
+      </w:r>
+    </w:p>
+    <w:p/>
+    <w:p>
+      <w:r>
+        <w:rPr>
+          <w:b/>
+        </w:rPr>
+        <w:t>Planned Release Information:</w:t>
+      </w:r>
+    </w:p>
+    <w:p>
+      <w:r>
+        <w:t>Application should be relatively simple and have a relatively small codebase.</w:t>
+      </w:r>
+    </w:p>
+    <w:p>
+      <w:r>
+        <w:t>Project will be open-sourced.</w:t>
+      </w:r>
+    </w:p>
+    <w:p>
+      <w:r>
+        <w:t>Minimum</w:t>
+      </w:r>
+      <w:r>
+        <w:t xml:space="preserve"> Viable Product will be released to GitHub first, then different iterations of the project.</w:t>
+      </w:r>
+      <w:r>
+        <w:t xml:space="preserve"> - COMPLETED</w:t>
       </w:r>
       <w:bookmarkStart w:id="0" w:name="_GoBack"/>
       <w:bookmarkEnd w:id="0"/>
-      <w:r>
-        <w:t xml:space="preserve"> scripts that can execute various tasks at once (or right after one another)</w:t>
-      </w:r>
-    </w:p>
-    <w:p>
-      <w:r>
-        <w:t>Open multiple web pages (potentially with login functionality as well in the future)</w:t>
-      </w:r>
-    </w:p>
-    <w:p>
-      <w:r>
-        <w:t>Open multiple applications and web pages from one created script file</w:t>
-      </w:r>
-    </w:p>
-    <w:p>
-      <w:r>
-        <w:tab/>
-        <w:t>Ex) A created script file should be able to be opened and when opened it should open 4 tabs in the browser of choice as well as opening Skype, Steam, and Spotify.</w:t>
-      </w:r>
-    </w:p>
-    <w:p/>
-    <w:p>
-      <w:r>
-        <w:rPr>
-          <w:b/>
-        </w:rPr>
-        <w:t>Minimum</w:t>
-      </w:r>
-      <w:r>
-        <w:rPr>
-          <w:b/>
-        </w:rPr>
-        <w:t xml:space="preserve"> Viable Product</w:t>
-      </w:r>
-      <w:r>
-        <w:rPr>
-          <w:b/>
-        </w:rPr>
-        <w:t>:</w:t>
-      </w:r>
-    </w:p>
-    <w:p>
-      <w:r>
-        <w:t>Simple GUI that allows for the ability to create a script file (executable) for one web page with no login functionality.</w:t>
-      </w:r>
-      <w:r>
-        <w:t xml:space="preserve"> --COMPLETED</w:t>
-      </w:r>
-    </w:p>
-    <w:p/>
-    <w:p>
-      <w:r>
-        <w:rPr>
-          <w:b/>
-        </w:rPr>
-        <w:t>Planned Release Information:</w:t>
-      </w:r>
-    </w:p>
-    <w:p>
-      <w:r>
-        <w:t>Application should be relatively simple and have a relatively small codebase.</w:t>
-      </w:r>
-    </w:p>
-    <w:p>
-      <w:r>
-        <w:t>Project will be open-sourced.</w:t>
-      </w:r>
-    </w:p>
-    <w:p>
-      <w:r>
-        <w:t>Minimum</w:t>
-      </w:r>
-      <w:r>
-        <w:t xml:space="preserve"> Viable Product will be released to GitHub first, then different iterations of the project.</w:t>
-      </w:r>
     </w:p>
     <w:sectPr>
       <w:pgSz w:w="12240" w:h="15840"/>

</xml_diff>